<commit_message>
Growing Spheres and SEDC-T first implementions and tests
</commit_message>
<xml_diff>
--- a/notes.docx
+++ b/notes.docx
@@ -519,11 +519,22 @@
       </w:r>
       <w:proofErr w:type="spellStart"/>
       <w:r>
+        <w:rPr>
+          <w:b/>
+          <w:bCs/>
+        </w:rPr>
         <w:t>MVTec</w:t>
       </w:r>
       <w:proofErr w:type="spellEnd"/>
       <w:r>
-        <w:t xml:space="preserve"> AD dataset is a comprehensive benchmark specifically designed for anomaly detection in industrial inspection. Here’s an overview of its key characteristics and structure:</w:t>
+        <w:rPr>
+          <w:b/>
+          <w:bCs/>
+        </w:rPr>
+        <w:t xml:space="preserve"> AD</w:t>
+      </w:r>
+      <w:r>
+        <w:t xml:space="preserve"> dataset is a comprehensive benchmark specifically designed for anomaly detection in industrial inspection. Here’s an overview of its key characteristics and structure:</w:t>
       </w:r>
     </w:p>
     <w:p>
@@ -1020,6 +1031,10 @@
     <w:p>
       <w:proofErr w:type="spellStart"/>
       <w:r>
+        <w:rPr>
+          <w:b/>
+          <w:bCs/>
+        </w:rPr>
         <w:lastRenderedPageBreak/>
         <w:t>PatchCore</w:t>
       </w:r>
@@ -1168,17 +1183,348 @@
         <w:t>Since the method computes an anomaly score for each patch, these scores can be reassembled into a spatial map that localizes the defect(s) within the image.</w:t>
       </w:r>
     </w:p>
+    <w:p>
+      <w:r>
+        <w:br w:type="page"/>
+      </w:r>
+    </w:p>
+    <w:p>
+      <w:pPr>
+        <w:rPr>
+          <w:b/>
+          <w:bCs/>
+        </w:rPr>
+      </w:pPr>
+      <w:r>
+        <w:rPr>
+          <w:b/>
+          <w:bCs/>
+        </w:rPr>
+        <w:lastRenderedPageBreak/>
+        <w:t>Growing Spheres</w:t>
+      </w:r>
+    </w:p>
+    <w:p>
+      <w:r>
+        <w:t>https://github.com/thibaultlaugel/growingspheres/tree/master</w:t>
+      </w:r>
+    </w:p>
+    <w:p>
+      <w:r>
+        <w:t>https://hal.sorbonne-universite.fr/hal-01905982/file/180115_final.pdf</w:t>
+      </w:r>
+    </w:p>
     <w:p/>
     <w:p>
-      <w:r>
-        <w:t xml:space="preserve">By </w:t>
+      <w:pPr>
+        <w:rPr>
+          <w:lang w:val="pl-PL"/>
+        </w:rPr>
+      </w:pPr>
+      <w:r>
+        <w:rPr>
+          <w:lang w:val="pl-PL"/>
+        </w:rPr>
+        <w:t xml:space="preserve">Algorytm działa dla klasyfikacji binarnej. Np., mamy punkt x, dla uproszczenia w przestrzeni 2d. Może on być albo klasy "anomalia", albo klasy "nie anomalia". Rozważamy koło o środku w punkcie x i o promieniu r. Tworzymy pierścień wokół tego koła, ma on promień </w:t>
       </w:r>
       <w:proofErr w:type="spellStart"/>
       <w:r>
-        <w:t>czat</w:t>
+        <w:rPr>
+          <w:lang w:val="pl-PL"/>
+        </w:rPr>
+        <w:t>wewn</w:t>
       </w:r>
       <w:proofErr w:type="spellEnd"/>
-    </w:p>
+      <w:r>
+        <w:rPr>
+          <w:lang w:val="pl-PL"/>
+        </w:rPr>
+        <w:t xml:space="preserve">. r i promień zewn. </w:t>
+      </w:r>
+      <w:proofErr w:type="spellStart"/>
+      <w:r>
+        <w:rPr>
+          <w:lang w:val="pl-PL"/>
+        </w:rPr>
+        <w:t>r+k</w:t>
+      </w:r>
+      <w:proofErr w:type="spellEnd"/>
+      <w:r>
+        <w:rPr>
+          <w:lang w:val="pl-PL"/>
+        </w:rPr>
+        <w:t xml:space="preserve">. Generujemy losowo i równomiernie punkty w tym pierścieniu. Znajdujemy taki punkt, który ma inną klasę niż punkt x i jest najbliżej koła (najbardziej wewnątrz pierścienia). Jest to nasze </w:t>
+      </w:r>
+      <w:proofErr w:type="spellStart"/>
+      <w:r>
+        <w:rPr>
+          <w:lang w:val="pl-PL"/>
+        </w:rPr>
+        <w:t>counterfactual</w:t>
+      </w:r>
+      <w:proofErr w:type="spellEnd"/>
+      <w:r>
+        <w:rPr>
+          <w:lang w:val="pl-PL"/>
+        </w:rPr>
+        <w:t xml:space="preserve"> </w:t>
+      </w:r>
+      <w:proofErr w:type="spellStart"/>
+      <w:r>
+        <w:rPr>
+          <w:lang w:val="pl-PL"/>
+        </w:rPr>
+        <w:t>explanation</w:t>
+      </w:r>
+      <w:proofErr w:type="spellEnd"/>
+      <w:r>
+        <w:rPr>
+          <w:lang w:val="pl-PL"/>
+        </w:rPr>
+        <w:t xml:space="preserve"> (ce). Chodzi o to, by znaleźć (iteracyjnie) takie koło, żeby promień r był jak najmniejszy (wtedy ce będzie najbliżej x). Jako wynik algorytmu zwracamy wektor ce - x. Możemy jeszcze dodatkowo starać się zerować niektóre składowe ce - x, jeżeli tylko nie zmienią one klasy ce. Dzięki temu ce będzie zmieniało jak najmniej cech w porównaniu do x.</w:t>
+      </w:r>
+    </w:p>
+    <w:p>
+      <w:pPr>
+        <w:rPr>
+          <w:lang w:val="pl-PL"/>
+        </w:rPr>
+      </w:pPr>
+    </w:p>
+    <w:p>
+      <w:pPr>
+        <w:rPr>
+          <w:lang w:val="pl-PL"/>
+        </w:rPr>
+      </w:pPr>
+      <w:r>
+        <w:rPr>
+          <w:lang w:val="pl-PL"/>
+        </w:rPr>
+        <w:t>Algorytm skupia się bardziej na "</w:t>
+      </w:r>
+      <w:proofErr w:type="spellStart"/>
+      <w:r>
+        <w:rPr>
+          <w:lang w:val="pl-PL"/>
+        </w:rPr>
+        <w:t>decision</w:t>
+      </w:r>
+      <w:proofErr w:type="spellEnd"/>
+      <w:r>
+        <w:rPr>
+          <w:lang w:val="pl-PL"/>
+        </w:rPr>
+        <w:t xml:space="preserve"> </w:t>
+      </w:r>
+      <w:proofErr w:type="spellStart"/>
+      <w:r>
+        <w:rPr>
+          <w:lang w:val="pl-PL"/>
+        </w:rPr>
+        <w:t>boundary</w:t>
+      </w:r>
+      <w:proofErr w:type="spellEnd"/>
+      <w:r>
+        <w:rPr>
+          <w:lang w:val="pl-PL"/>
+        </w:rPr>
+        <w:t xml:space="preserve">" klasyfikatora niż na tym jak powinien wyglądać obraz. </w:t>
+      </w:r>
+      <w:r>
+        <w:t xml:space="preserve">"Growing Spheres is trying to understand the </w:t>
+      </w:r>
+      <w:proofErr w:type="spellStart"/>
+      <w:r>
+        <w:t>classifer</w:t>
+      </w:r>
+      <w:proofErr w:type="spellEnd"/>
+      <w:r>
+        <w:t xml:space="preserve"> decision, not the reality it is approximating". </w:t>
+      </w:r>
+      <w:r>
+        <w:rPr>
+          <w:lang w:val="pl-PL"/>
+        </w:rPr>
+        <w:t xml:space="preserve">W oryginalnym kodzie źródłowym algorytmu widać wiele komentarzy typu TODO, a ostatnie </w:t>
+      </w:r>
+      <w:proofErr w:type="spellStart"/>
+      <w:r>
+        <w:rPr>
+          <w:lang w:val="pl-PL"/>
+        </w:rPr>
+        <w:t>commity</w:t>
+      </w:r>
+      <w:proofErr w:type="spellEnd"/>
+      <w:r>
+        <w:rPr>
+          <w:lang w:val="pl-PL"/>
+        </w:rPr>
+        <w:t xml:space="preserve"> były robione 3 lata temu. Wygląda to jakby algorytm został tak jakby porzucony w trakcie pracy i wymagał wciąż kilku poprawek i optymalizacji.</w:t>
+      </w:r>
+    </w:p>
+    <w:p>
+      <w:pPr>
+        <w:rPr>
+          <w:lang w:val="pl-PL"/>
+        </w:rPr>
+      </w:pPr>
+    </w:p>
+    <w:p>
+      <w:pPr>
+        <w:rPr>
+          <w:lang w:val="pl-PL"/>
+        </w:rPr>
+      </w:pPr>
+      <w:r>
+        <w:rPr>
+          <w:lang w:val="pl-PL"/>
+        </w:rPr>
+        <w:t>Algorytm udało się uruchomić na paru obrazach. Jeżeli jednak staramy się zerować niektóre składowe, to może on działać bardzo długo. W dodatku, ze względu na to jak jest skonstruowany, wydaje mi się, że nie jest odpowiedni do znajdowania ce dla wykrytych anomalii, jako że szansa na losowe znalezienie jakiegoś punktu, który odpowiada obrazowi bez anomalii, jest mała, mniejsza niż szansa na znalezienie losowego punktu, który odpowiada obrazowi z anomalią. Algorytmu można by więc ewentualnie użyć do znajdowania ce dla przeciwnych przypadków, tj. niewykrytych anomalii.</w:t>
+      </w:r>
+    </w:p>
+    <w:p>
+      <w:r>
+        <w:br w:type="page"/>
+      </w:r>
+    </w:p>
+    <w:p>
+      <w:pPr>
+        <w:rPr>
+          <w:b/>
+          <w:bCs/>
+        </w:rPr>
+      </w:pPr>
+      <w:r>
+        <w:rPr>
+          <w:b/>
+          <w:bCs/>
+        </w:rPr>
+        <w:lastRenderedPageBreak/>
+        <w:t>SEDC-T</w:t>
+      </w:r>
+    </w:p>
+    <w:p>
+      <w:r>
+        <w:t>https://github.com/ADMAntwerp/ImageCounterfactualExplanations</w:t>
+      </w:r>
+    </w:p>
+    <w:p>
+      <w:r>
+        <w:t>https://link.springer.com/article/10.1007/s10044-021-01055-y</w:t>
+      </w:r>
+    </w:p>
+    <w:p/>
+    <w:p>
+      <w:pPr>
+        <w:rPr>
+          <w:lang w:val="pl-PL"/>
+        </w:rPr>
+      </w:pPr>
+      <w:r>
+        <w:rPr>
+          <w:lang w:val="pl-PL"/>
+        </w:rPr>
+        <w:t>Algorytm skupia się na zmianach, jakie należy zrobić w obrazie, żeby zmienić jego klasyfikację. Jest model-</w:t>
+      </w:r>
+      <w:proofErr w:type="spellStart"/>
+      <w:r>
+        <w:rPr>
+          <w:lang w:val="pl-PL"/>
+        </w:rPr>
+        <w:t>agnostic</w:t>
+      </w:r>
+      <w:proofErr w:type="spellEnd"/>
+      <w:r>
+        <w:rPr>
+          <w:lang w:val="pl-PL"/>
+        </w:rPr>
+        <w:t xml:space="preserve"> i został dostosowany specjalnie dla obrazów.</w:t>
+      </w:r>
+    </w:p>
+    <w:p>
+      <w:pPr>
+        <w:rPr>
+          <w:lang w:val="pl-PL"/>
+        </w:rPr>
+      </w:pPr>
+    </w:p>
+    <w:p>
+      <w:pPr>
+        <w:rPr>
+          <w:lang w:val="pl-PL"/>
+        </w:rPr>
+      </w:pPr>
+      <w:r>
+        <w:rPr>
+          <w:lang w:val="pl-PL"/>
+        </w:rPr>
+        <w:t xml:space="preserve">Mamy np. jakiś obraz zaklasyfikowany jako "anomalia". Dzielimy ten obraz na jakieś segmenty. Algorytm stara się znaleźć takie segmenty (albo kombinację segmentów), których brak zmieniłby klasyfikację na "brak anomalii". Segmenty (piksele), które są usuwane w celu testowania klasyfikacji można zastąpić na różne sposoby, np. średnią z obrazka, albo czymś bardziej wyrafinowanym, np. </w:t>
+      </w:r>
+      <w:proofErr w:type="spellStart"/>
+      <w:r>
+        <w:rPr>
+          <w:lang w:val="pl-PL"/>
+        </w:rPr>
+        <w:t>blur</w:t>
+      </w:r>
+      <w:proofErr w:type="spellEnd"/>
+      <w:r>
+        <w:rPr>
+          <w:lang w:val="pl-PL"/>
+        </w:rPr>
+        <w:t xml:space="preserve">, albo </w:t>
+      </w:r>
+      <w:proofErr w:type="spellStart"/>
+      <w:r>
+        <w:rPr>
+          <w:lang w:val="pl-PL"/>
+        </w:rPr>
+        <w:t>inpaint</w:t>
+      </w:r>
+      <w:proofErr w:type="spellEnd"/>
+      <w:r>
+        <w:rPr>
+          <w:lang w:val="pl-PL"/>
+        </w:rPr>
+        <w:t>.</w:t>
+      </w:r>
+    </w:p>
+    <w:p>
+      <w:pPr>
+        <w:rPr>
+          <w:lang w:val="pl-PL"/>
+        </w:rPr>
+      </w:pPr>
+    </w:p>
+    <w:p>
+      <w:pPr>
+        <w:rPr>
+          <w:lang w:val="pl-PL"/>
+        </w:rPr>
+      </w:pPr>
+      <w:r>
+        <w:rPr>
+          <w:lang w:val="pl-PL"/>
+        </w:rPr>
+        <w:t xml:space="preserve">Repozytorium zawiera czytelną implementację algorytmu i łatwy przykład pokazujący jak go używać. Algorytm udało się uruchomić w kontekście </w:t>
+      </w:r>
+      <w:proofErr w:type="spellStart"/>
+      <w:r>
+        <w:rPr>
+          <w:lang w:val="pl-PL"/>
+        </w:rPr>
+        <w:t>anomalib</w:t>
+      </w:r>
+      <w:proofErr w:type="spellEnd"/>
+      <w:r>
+        <w:rPr>
+          <w:lang w:val="pl-PL"/>
+        </w:rPr>
+        <w:t>. Wygląda na to, że działa szybciej od poprzedniego, i że bardziej się nadaje do znajdowania ce dla przypadku wykrytych anomalii.</w:t>
+      </w:r>
+    </w:p>
+    <w:p/>
     <w:sectPr>
       <w:pgSz w:w="11906" w:h="16838"/>
       <w:pgMar w:top="1417" w:right="1417" w:bottom="1417" w:left="1417" w:header="708" w:footer="708" w:gutter="0"/>
@@ -3361,7 +3707,6 @@
   <w:style w:type="character" w:default="1" w:styleId="Domylnaczcionkaakapitu">
     <w:name w:val="Default Paragraph Font"/>
     <w:uiPriority w:val="1"/>
-    <w:semiHidden/>
     <w:unhideWhenUsed/>
   </w:style>
   <w:style w:type="table" w:default="1" w:styleId="Standardowy">

</xml_diff>

<commit_message>
Docstrings improved, FACE implemented and tested for the first time
</commit_message>
<xml_diff>
--- a/notes.docx
+++ b/notes.docx
@@ -1384,7 +1384,15 @@
       </w:r>
     </w:p>
     <w:p>
-      <w:r>
+      <w:pPr>
+        <w:rPr>
+          <w:lang w:val="pl-PL"/>
+        </w:rPr>
+      </w:pPr>
+      <w:r>
+        <w:rPr>
+          <w:lang w:val="pl-PL"/>
+        </w:rPr>
         <w:br w:type="page"/>
       </w:r>
     </w:p>
@@ -1393,28 +1401,52 @@
         <w:rPr>
           <w:b/>
           <w:bCs/>
-        </w:rPr>
-      </w:pPr>
-      <w:r>
-        <w:rPr>
-          <w:b/>
-          <w:bCs/>
+          <w:lang w:val="pl-PL"/>
+        </w:rPr>
+      </w:pPr>
+      <w:r>
+        <w:rPr>
+          <w:b/>
+          <w:bCs/>
+          <w:lang w:val="pl-PL"/>
         </w:rPr>
         <w:lastRenderedPageBreak/>
         <w:t>SEDC-T</w:t>
       </w:r>
     </w:p>
     <w:p>
-      <w:r>
+      <w:pPr>
+        <w:rPr>
+          <w:lang w:val="pl-PL"/>
+        </w:rPr>
+      </w:pPr>
+      <w:r>
+        <w:rPr>
+          <w:lang w:val="pl-PL"/>
+        </w:rPr>
         <w:t>https://github.com/ADMAntwerp/ImageCounterfactualExplanations</w:t>
       </w:r>
     </w:p>
     <w:p>
-      <w:r>
+      <w:pPr>
+        <w:rPr>
+          <w:lang w:val="pl-PL"/>
+        </w:rPr>
+      </w:pPr>
+      <w:r>
+        <w:rPr>
+          <w:lang w:val="pl-PL"/>
+        </w:rPr>
         <w:t>https://link.springer.com/article/10.1007/s10044-021-01055-y</w:t>
       </w:r>
     </w:p>
-    <w:p/>
+    <w:p>
+      <w:pPr>
+        <w:rPr>
+          <w:lang w:val="pl-PL"/>
+        </w:rPr>
+      </w:pPr>
+    </w:p>
     <w:p>
       <w:pPr>
         <w:rPr>
@@ -1522,6 +1554,172 @@
           <w:lang w:val="pl-PL"/>
         </w:rPr>
         <w:t>. Wygląda na to, że działa szybciej od poprzedniego, i że bardziej się nadaje do znajdowania ce dla przypadku wykrytych anomalii.</w:t>
+      </w:r>
+    </w:p>
+    <w:p>
+      <w:pPr>
+        <w:rPr>
+          <w:lang w:val="pl-PL"/>
+        </w:rPr>
+      </w:pPr>
+      <w:r>
+        <w:rPr>
+          <w:lang w:val="pl-PL"/>
+        </w:rPr>
+        <w:br w:type="page"/>
+      </w:r>
+    </w:p>
+    <w:p>
+      <w:pPr>
+        <w:rPr>
+          <w:b/>
+          <w:bCs/>
+          <w:lang w:val="pl-PL"/>
+        </w:rPr>
+      </w:pPr>
+      <w:r>
+        <w:rPr>
+          <w:b/>
+          <w:bCs/>
+          <w:lang w:val="pl-PL"/>
+        </w:rPr>
+        <w:lastRenderedPageBreak/>
+        <w:t>FACE</w:t>
+      </w:r>
+    </w:p>
+    <w:p>
+      <w:pPr>
+        <w:rPr>
+          <w:lang w:val="pl-PL"/>
+        </w:rPr>
+      </w:pPr>
+      <w:r>
+        <w:rPr>
+          <w:lang w:val="pl-PL"/>
+        </w:rPr>
+        <w:t>https://github.com/sharmapulkit/FACE-Feasible-Actionable-Counterfactual-Explanations</w:t>
+      </w:r>
+    </w:p>
+    <w:p>
+      <w:r>
+        <w:t>https://arxiv.org/pdf/1909.09369</w:t>
+      </w:r>
+    </w:p>
+    <w:p>
+      <w:pPr>
+        <w:rPr>
+          <w:b/>
+          <w:bCs/>
+          <w:lang w:val="pl-PL"/>
+        </w:rPr>
+      </w:pPr>
+    </w:p>
+    <w:p>
+      <w:r>
+        <w:rPr>
+          <w:lang w:val="pl-PL"/>
+        </w:rPr>
+        <w:t xml:space="preserve">Algorytm tworzy </w:t>
+      </w:r>
+      <w:proofErr w:type="spellStart"/>
+      <w:r>
+        <w:rPr>
+          <w:lang w:val="pl-PL"/>
+        </w:rPr>
+        <w:t>graph</w:t>
+      </w:r>
+      <w:proofErr w:type="spellEnd"/>
+      <w:r>
+        <w:rPr>
+          <w:lang w:val="pl-PL"/>
+        </w:rPr>
+        <w:t xml:space="preserve">, gdzie wierzchołki reprezentują istniejące rekordy z </w:t>
+      </w:r>
+      <w:proofErr w:type="spellStart"/>
+      <w:r>
+        <w:rPr>
+          <w:lang w:val="pl-PL"/>
+        </w:rPr>
+        <w:t>datasetu</w:t>
+      </w:r>
+      <w:proofErr w:type="spellEnd"/>
+      <w:r>
+        <w:rPr>
+          <w:lang w:val="pl-PL"/>
+        </w:rPr>
+        <w:t xml:space="preserve">, a krawędzie łączą podobne (bliskie sobie) rekordy. Krawędzie mają wagi, które oznaczają gęstość obszaru, w którym znajdują się rekordy - mała gęstość obszaru oznacza mniej rekordów, co z kolei oznacza, że rekordy tam się znajdujące to prawdopodobnie </w:t>
+      </w:r>
+      <w:proofErr w:type="spellStart"/>
+      <w:r>
+        <w:rPr>
+          <w:lang w:val="pl-PL"/>
+        </w:rPr>
+        <w:t>outliery</w:t>
+      </w:r>
+      <w:proofErr w:type="spellEnd"/>
+      <w:r>
+        <w:rPr>
+          <w:lang w:val="pl-PL"/>
+        </w:rPr>
+        <w:t xml:space="preserve">. Algorytm stara się znaleźć </w:t>
+      </w:r>
+      <w:proofErr w:type="spellStart"/>
+      <w:r>
+        <w:rPr>
+          <w:lang w:val="pl-PL"/>
+        </w:rPr>
+        <w:t>counterfactual</w:t>
+      </w:r>
+      <w:proofErr w:type="spellEnd"/>
+      <w:r>
+        <w:rPr>
+          <w:lang w:val="pl-PL"/>
+        </w:rPr>
+        <w:t xml:space="preserve"> </w:t>
+      </w:r>
+      <w:proofErr w:type="spellStart"/>
+      <w:r>
+        <w:rPr>
+          <w:lang w:val="pl-PL"/>
+        </w:rPr>
+        <w:t>explanation</w:t>
+      </w:r>
+      <w:proofErr w:type="spellEnd"/>
+      <w:r>
+        <w:rPr>
+          <w:lang w:val="pl-PL"/>
+        </w:rPr>
+        <w:t xml:space="preserve"> za pomocą znalezienia najkrótszej ścieżki do jakiegoś wierzchołka, który należy do docelowej klasy i znajduje się w jakimś gęstym obszarze (co zapewnia, że jest realistyczny i nie jest </w:t>
+      </w:r>
+      <w:proofErr w:type="spellStart"/>
+      <w:r>
+        <w:rPr>
+          <w:lang w:val="pl-PL"/>
+        </w:rPr>
+        <w:t>outlierem</w:t>
+      </w:r>
+      <w:proofErr w:type="spellEnd"/>
+      <w:r>
+        <w:rPr>
+          <w:lang w:val="pl-PL"/>
+        </w:rPr>
+        <w:t xml:space="preserve">). </w:t>
+      </w:r>
+      <w:proofErr w:type="spellStart"/>
+      <w:r>
+        <w:t>Algorytm</w:t>
+      </w:r>
+      <w:proofErr w:type="spellEnd"/>
+      <w:r>
+        <w:t xml:space="preserve"> jest model-agnostic </w:t>
+      </w:r>
+      <w:proofErr w:type="spellStart"/>
+      <w:r>
+        <w:t>i</w:t>
+      </w:r>
+      <w:proofErr w:type="spellEnd"/>
+      <w:r>
+        <w:t xml:space="preserve"> data-agnostic.</w:t>
       </w:r>
     </w:p>
     <w:p/>
@@ -4020,6 +4218,29 @@
       <w:spacing w:val="5"/>
     </w:rPr>
   </w:style>
+  <w:style w:type="character" w:styleId="Hipercze">
+    <w:name w:val="Hyperlink"/>
+    <w:basedOn w:val="Domylnaczcionkaakapitu"/>
+    <w:uiPriority w:val="99"/>
+    <w:unhideWhenUsed/>
+    <w:rsid w:val="005D278A"/>
+    <w:rPr>
+      <w:color w:val="467886" w:themeColor="hyperlink"/>
+      <w:u w:val="single"/>
+    </w:rPr>
+  </w:style>
+  <w:style w:type="character" w:styleId="Nierozpoznanawzmianka">
+    <w:name w:val="Unresolved Mention"/>
+    <w:basedOn w:val="Domylnaczcionkaakapitu"/>
+    <w:uiPriority w:val="99"/>
+    <w:semiHidden/>
+    <w:unhideWhenUsed/>
+    <w:rsid w:val="005D278A"/>
+    <w:rPr>
+      <w:color w:val="605E5C"/>
+      <w:shd w:val="clear" w:color="auto" w:fill="E1DFDD"/>
+    </w:rPr>
+  </w:style>
 </w:styles>
 </file>
 

</xml_diff>